<commit_message>
Exercise 2.3 w/Word doc
</commit_message>
<xml_diff>
--- a/Week-2/gilliam-exercise-2-2.docx
+++ b/Week-2/gilliam-exercise-2-2.docx
@@ -60,8 +60,10 @@
           <w:sz w:val="26"/>
           <w:szCs w:val="26"/>
         </w:rPr>
-        <w:t>3</w:t>
-      </w:r>
+        <w:t>2</w:t>
+      </w:r>
+      <w:bookmarkStart w:id="0" w:name="_GoBack"/>
+      <w:bookmarkEnd w:id="0"/>
       <w:r>
         <w:rPr>
           <w:rFonts w:ascii="Arial" w:eastAsia="Times New Roman" w:hAnsi="Arial" w:cs="Arial"/>
@@ -86,7 +88,6 @@
       </w:r>
     </w:p>
     <w:p>
-      <w:bookmarkStart w:id="0" w:name="_GoBack"/>
       <w:r>
         <w:rPr>
           <w:noProof/>
@@ -133,7 +134,6 @@
           </wp:inline>
         </w:drawing>
       </w:r>
-      <w:bookmarkEnd w:id="0"/>
     </w:p>
     <w:sectPr>
       <w:pgSz w:w="12240" w:h="15840"/>

</xml_diff>